<commit_message>
Assignment finished (document amendment)
</commit_message>
<xml_diff>
--- a/ITC205Asg4.docx
+++ b/ITC205Asg4.docx
@@ -10193,14 +10193,144 @@
       </w:r>
     </w:p>
     <w:p>
+      <w:r>
+        <w:t xml:space="preserve">The only way to resolve this bug is to essentially add an 8% chance for the house to win every turn by cheating the player who has won out of winnings.  See below, a random number between 0 and 100 is generated, and </w:t>
+      </w:r>
+      <w:proofErr w:type="gramStart"/>
+      <w:r>
+        <w:t>an if</w:t>
+      </w:r>
+      <w:proofErr w:type="gramEnd"/>
+      <w:r>
+        <w:t xml:space="preserve"> statement will set the matches to 0 if the random number is below 8 (8% chance).  Ultimately, allowing the house to have an</w:t>
+      </w:r>
       <w:bookmarkStart w:id="0" w:name="_GoBack"/>
       <w:bookmarkEnd w:id="0"/>
+      <w:r>
+        <w:t xml:space="preserve"> 8% bias.</w:t>
+      </w:r>
+    </w:p>
+    <w:p>
+      <w:r>
+        <w:rPr>
+          <w:noProof/>
+        </w:rPr>
+        <w:drawing>
+          <wp:inline distT="0" distB="0" distL="0" distR="0">
+            <wp:extent cx="2926080" cy="1908175"/>
+            <wp:effectExtent l="0" t="0" r="7620" b="0"/>
+            <wp:docPr id="21" name="Picture 21"/>
+            <wp:cNvGraphicFramePr>
+              <a:graphicFrameLocks xmlns:a="http://schemas.openxmlformats.org/drawingml/2006/main" noChangeAspect="1"/>
+            </wp:cNvGraphicFramePr>
+            <a:graphic xmlns:a="http://schemas.openxmlformats.org/drawingml/2006/main">
+              <a:graphicData uri="http://schemas.openxmlformats.org/drawingml/2006/picture">
+                <pic:pic xmlns:pic="http://schemas.openxmlformats.org/drawingml/2006/picture">
+                  <pic:nvPicPr>
+                    <pic:cNvPr id="0" name="Picture 11"/>
+                    <pic:cNvPicPr>
+                      <a:picLocks noChangeAspect="1" noChangeArrowheads="1"/>
+                    </pic:cNvPicPr>
+                  </pic:nvPicPr>
+                  <pic:blipFill>
+                    <a:blip r:embed="rId17">
+                      <a:extLst>
+                        <a:ext uri="{28A0092B-C50C-407E-A947-70E740481C1C}">
+                          <a14:useLocalDpi xmlns:a14="http://schemas.microsoft.com/office/drawing/2010/main" val="0"/>
+                        </a:ext>
+                      </a:extLst>
+                    </a:blip>
+                    <a:srcRect/>
+                    <a:stretch>
+                      <a:fillRect/>
+                    </a:stretch>
+                  </pic:blipFill>
+                  <pic:spPr bwMode="auto">
+                    <a:xfrm>
+                      <a:off x="0" y="0"/>
+                      <a:ext cx="2926080" cy="1908175"/>
+                    </a:xfrm>
+                    <a:prstGeom prst="rect">
+                      <a:avLst/>
+                    </a:prstGeom>
+                    <a:noFill/>
+                    <a:ln>
+                      <a:noFill/>
+                    </a:ln>
+                  </pic:spPr>
+                </pic:pic>
+              </a:graphicData>
+            </a:graphic>
+          </wp:inline>
+        </w:drawing>
+      </w:r>
+    </w:p>
+    <w:p>
+      <w:r>
+        <w:t>Below is an output example where the houses 8% bias has overthrown the players win, which keeps the win ratio approximately 0.42.</w:t>
+      </w:r>
+    </w:p>
+    <w:p>
+      <w:r>
+        <w:rPr>
+          <w:noProof/>
+        </w:rPr>
+        <w:drawing>
+          <wp:inline distT="0" distB="0" distL="0" distR="0">
+            <wp:extent cx="2035810" cy="803275"/>
+            <wp:effectExtent l="0" t="0" r="2540" b="0"/>
+            <wp:docPr id="22" name="Picture 22"/>
+            <wp:cNvGraphicFramePr>
+              <a:graphicFrameLocks xmlns:a="http://schemas.openxmlformats.org/drawingml/2006/main" noChangeAspect="1"/>
+            </wp:cNvGraphicFramePr>
+            <a:graphic xmlns:a="http://schemas.openxmlformats.org/drawingml/2006/main">
+              <a:graphicData uri="http://schemas.openxmlformats.org/drawingml/2006/picture">
+                <pic:pic xmlns:pic="http://schemas.openxmlformats.org/drawingml/2006/picture">
+                  <pic:nvPicPr>
+                    <pic:cNvPr id="0" name="Picture 12"/>
+                    <pic:cNvPicPr>
+                      <a:picLocks noChangeAspect="1" noChangeArrowheads="1"/>
+                    </pic:cNvPicPr>
+                  </pic:nvPicPr>
+                  <pic:blipFill>
+                    <a:blip r:embed="rId18">
+                      <a:extLst>
+                        <a:ext uri="{28A0092B-C50C-407E-A947-70E740481C1C}">
+                          <a14:useLocalDpi xmlns:a14="http://schemas.microsoft.com/office/drawing/2010/main" val="0"/>
+                        </a:ext>
+                      </a:extLst>
+                    </a:blip>
+                    <a:srcRect/>
+                    <a:stretch>
+                      <a:fillRect/>
+                    </a:stretch>
+                  </pic:blipFill>
+                  <pic:spPr bwMode="auto">
+                    <a:xfrm>
+                      <a:off x="0" y="0"/>
+                      <a:ext cx="2035810" cy="803275"/>
+                    </a:xfrm>
+                    <a:prstGeom prst="rect">
+                      <a:avLst/>
+                    </a:prstGeom>
+                    <a:noFill/>
+                    <a:ln>
+                      <a:noFill/>
+                    </a:ln>
+                  </pic:spPr>
+                </pic:pic>
+              </a:graphicData>
+            </a:graphic>
+          </wp:inline>
+        </w:drawing>
+      </w:r>
     </w:p>
     <w:p>
       <w:pPr>
         <w:pStyle w:val="Heading1"/>
       </w:pPr>
       <w:r>
+        <w:lastRenderedPageBreak/>
         <w:t>Task 4 – Resolution</w:t>
       </w:r>
     </w:p>
@@ -10244,7 +10374,7 @@
                     </pic:cNvPicPr>
                   </pic:nvPicPr>
                   <pic:blipFill>
-                    <a:blip r:embed="rId17">
+                    <a:blip r:embed="rId19">
                       <a:extLst>
                         <a:ext uri="{28A0092B-C50C-407E-A947-70E740481C1C}">
                           <a14:useLocalDpi xmlns:a14="http://schemas.microsoft.com/office/drawing/2010/main" val="0"/>
@@ -10381,7 +10511,7 @@
                     </pic:cNvPicPr>
                   </pic:nvPicPr>
                   <pic:blipFill>
-                    <a:blip r:embed="rId18">
+                    <a:blip r:embed="rId20">
                       <a:extLst>
                         <a:ext uri="{28A0092B-C50C-407E-A947-70E740481C1C}">
                           <a14:useLocalDpi xmlns:a14="http://schemas.microsoft.com/office/drawing/2010/main" val="0"/>
@@ -10457,23 +10587,23 @@
         <w:pStyle w:val="Title"/>
       </w:pPr>
       <w:r>
+        <w:t>Bug 4: The dice rolls never change throughout the 100 games and all turns</w:t>
+      </w:r>
+    </w:p>
+    <w:p>
+      <w:pPr>
+        <w:spacing w:after="0" w:line="240" w:lineRule="auto"/>
+      </w:pPr>
+      <w:r>
+        <w:t>Each turn a new set of three dice should be generated, otherwise in a real life scenario if the same dice were thrown each turn a player could just make the same pick and infinitely win.</w:t>
+      </w:r>
+    </w:p>
+    <w:p>
+      <w:pPr>
+        <w:pStyle w:val="Heading1"/>
+      </w:pPr>
+      <w:r>
         <w:lastRenderedPageBreak/>
-        <w:t>Bug 4: The dice rolls never change throughout the 100 games and all turns</w:t>
-      </w:r>
-    </w:p>
-    <w:p>
-      <w:pPr>
-        <w:spacing w:after="0" w:line="240" w:lineRule="auto"/>
-      </w:pPr>
-      <w:r>
-        <w:t>Each turn a new set of three dice should be generated, otherwise in a real life scenario if the same dice were thrown each turn a player could just make the same pick and infinitely win.</w:t>
-      </w:r>
-    </w:p>
-    <w:p>
-      <w:pPr>
-        <w:pStyle w:val="Heading1"/>
-      </w:pPr>
-      <w:r>
         <w:t>Task 1 – Replication</w:t>
       </w:r>
     </w:p>
@@ -11286,7 +11416,6 @@
         <w:pStyle w:val="Heading1"/>
       </w:pPr>
       <w:r>
-        <w:lastRenderedPageBreak/>
         <w:t>Task 2 – Simplification</w:t>
       </w:r>
     </w:p>
@@ -11307,6 +11436,7 @@
         <w:rPr>
           <w:noProof/>
         </w:rPr>
+        <w:lastRenderedPageBreak/>
         <w:drawing>
           <wp:inline distT="0" distB="0" distL="0" distR="0" wp14:anchorId="2050E059" wp14:editId="59BB7EF0">
             <wp:extent cx="2651760" cy="2286000"/>
@@ -11325,7 +11455,7 @@
                     </pic:cNvPicPr>
                   </pic:nvPicPr>
                   <pic:blipFill>
-                    <a:blip r:embed="rId19">
+                    <a:blip r:embed="rId21">
                       <a:extLst>
                         <a:ext uri="{28A0092B-C50C-407E-A947-70E740481C1C}">
                           <a14:useLocalDpi xmlns:a14="http://schemas.microsoft.com/office/drawing/2010/main" val="0"/>
@@ -11412,7 +11542,7 @@
                     </pic:cNvPicPr>
                   </pic:nvPicPr>
                   <pic:blipFill>
-                    <a:blip r:embed="rId20">
+                    <a:blip r:embed="rId22">
                       <a:extLst>
                         <a:ext uri="{28A0092B-C50C-407E-A947-70E740481C1C}">
                           <a14:useLocalDpi xmlns:a14="http://schemas.microsoft.com/office/drawing/2010/main" val="0"/>
@@ -12297,7 +12427,6 @@
         <w:spacing w:after="0" w:line="240" w:lineRule="auto"/>
       </w:pPr>
       <w:r>
-        <w:lastRenderedPageBreak/>
         <w:tab/>
       </w:r>
       <w:r>
@@ -12327,6 +12456,7 @@
         <w:rPr>
           <w:noProof/>
         </w:rPr>
+        <w:lastRenderedPageBreak/>
         <w:drawing>
           <wp:inline distT="0" distB="0" distL="0" distR="0">
             <wp:extent cx="1955800" cy="1280160"/>
@@ -12345,7 +12475,7 @@
                     </pic:cNvPicPr>
                   </pic:nvPicPr>
                   <pic:blipFill>
-                    <a:blip r:embed="rId21">
+                    <a:blip r:embed="rId23">
                       <a:extLst>
                         <a:ext uri="{28A0092B-C50C-407E-A947-70E740481C1C}">
                           <a14:useLocalDpi xmlns:a14="http://schemas.microsoft.com/office/drawing/2010/main" val="0"/>
@@ -13110,7 +13240,7 @@
                     </pic:cNvPicPr>
                   </pic:nvPicPr>
                   <pic:blipFill rotWithShape="1">
-                    <a:blip r:embed="rId22">
+                    <a:blip r:embed="rId24">
                       <a:extLst>
                         <a:ext uri="{28A0092B-C50C-407E-A947-70E740481C1C}">
                           <a14:useLocalDpi xmlns:a14="http://schemas.microsoft.com/office/drawing/2010/main" val="0"/>
@@ -13194,7 +13324,7 @@
                     </pic:cNvPicPr>
                   </pic:nvPicPr>
                   <pic:blipFill>
-                    <a:blip r:embed="rId23">
+                    <a:blip r:embed="rId25">
                       <a:extLst>
                         <a:ext uri="{28A0092B-C50C-407E-A947-70E740481C1C}">
                           <a14:useLocalDpi xmlns:a14="http://schemas.microsoft.com/office/drawing/2010/main" val="0"/>
@@ -13264,8 +13394,8 @@
       </w:r>
     </w:p>
     <w:sectPr>
-      <w:headerReference w:type="default" r:id="rId24"/>
-      <w:footerReference w:type="default" r:id="rId25"/>
+      <w:headerReference w:type="default" r:id="rId26"/>
+      <w:footerReference w:type="default" r:id="rId27"/>
       <w:pgSz w:w="12240" w:h="15840"/>
       <w:pgMar w:top="1440" w:right="1440" w:bottom="1440" w:left="1440" w:header="720" w:footer="720" w:gutter="0"/>
       <w:cols w:space="720"/>

</xml_diff>